<commit_message>
modify Git.docx and add regular expression
</commit_message>
<xml_diff>
--- a/notes/Git.docx
+++ b/notes/Git.docx
@@ -2,6 +2,61 @@
 <file path=word/document.xml><?xml version="1.0" encoding="utf-8"?>
 <w:document xmlns:wpc="http://schemas.microsoft.com/office/word/2010/wordprocessingCanvas" xmlns:cx="http://schemas.microsoft.com/office/drawing/2014/chartex" xmlns:mc="http://schemas.openxmlformats.org/markup-compatibility/2006" xmlns:o="urn:schemas-microsoft-com:office:office" xmlns:r="http://schemas.openxmlformats.org/officeDocument/2006/relationships" xmlns:m="http://schemas.openxmlformats.org/officeDocument/2006/math" xmlns:v="urn:schemas-microsoft-com:vml" xmlns:wp14="http://schemas.microsoft.com/office/word/2010/wordprocessingDrawing" xmlns:wp="http://schemas.openxmlformats.org/drawingml/2006/wordprocessingDrawing" xmlns:w10="urn:schemas-microsoft-com:office:word" xmlns:w="http://schemas.openxmlformats.org/wordprocessingml/2006/main" xmlns:w14="http://schemas.microsoft.com/office/word/2010/wordml" xmlns:w15="http://schemas.microsoft.com/office/word/2012/wordml" xmlns:w16se="http://schemas.microsoft.com/office/word/2015/wordml/symex" xmlns:wpg="http://schemas.microsoft.com/office/word/2010/wordprocessingGroup" xmlns:wpi="http://schemas.microsoft.com/office/word/2010/wordprocessingInk" xmlns:wne="http://schemas.microsoft.com/office/word/2006/wordml" xmlns:wps="http://schemas.microsoft.com/office/word/2010/wordprocessingShape" mc:Ignorable="w14 w15 w16se wp14">
   <w:body>
+    <w:p>
+      <w:pPr>
+        <w:outlineLvl w:val="0"/>
+        <w:rPr>
+          <w:rFonts w:ascii="Times New Roman" w:eastAsia="黑体" w:hAnsi="Times New Roman" w:cs="Times New Roman"/>
+        </w:rPr>
+      </w:pPr>
+      <w:r>
+        <w:rPr>
+          <w:rFonts w:ascii="Times New Roman" w:eastAsia="黑体" w:hAnsi="Times New Roman" w:cs="Times New Roman"/>
+          <w:noProof/>
+        </w:rPr>
+        <w:drawing>
+          <wp:inline distT="0" distB="0" distL="0" distR="0">
+            <wp:extent cx="6263640" cy="3128010"/>
+            <wp:effectExtent l="0" t="0" r="3810" b="0"/>
+            <wp:docPr id="1" name="图片 1"/>
+            <wp:cNvGraphicFramePr>
+              <a:graphicFrameLocks xmlns:a="http://schemas.openxmlformats.org/drawingml/2006/main" noChangeAspect="1"/>
+            </wp:cNvGraphicFramePr>
+            <a:graphic xmlns:a="http://schemas.openxmlformats.org/drawingml/2006/main">
+              <a:graphicData uri="http://schemas.openxmlformats.org/drawingml/2006/picture">
+                <pic:pic xmlns:pic="http://schemas.openxmlformats.org/drawingml/2006/picture">
+                  <pic:nvPicPr>
+                    <pic:cNvPr id="1" name="20151030110206984.png"/>
+                    <pic:cNvPicPr/>
+                  </pic:nvPicPr>
+                  <pic:blipFill>
+                    <a:blip r:embed="rId6">
+                      <a:extLst>
+                        <a:ext uri="{28A0092B-C50C-407E-A947-70E740481C1C}">
+                          <a14:useLocalDpi xmlns:a14="http://schemas.microsoft.com/office/drawing/2010/main" val="0"/>
+                        </a:ext>
+                      </a:extLst>
+                    </a:blip>
+                    <a:stretch>
+                      <a:fillRect/>
+                    </a:stretch>
+                  </pic:blipFill>
+                  <pic:spPr>
+                    <a:xfrm>
+                      <a:off x="0" y="0"/>
+                      <a:ext cx="6263640" cy="3128010"/>
+                    </a:xfrm>
+                    <a:prstGeom prst="rect">
+                      <a:avLst/>
+                    </a:prstGeom>
+                  </pic:spPr>
+                </pic:pic>
+              </a:graphicData>
+            </a:graphic>
+          </wp:inline>
+        </w:drawing>
+      </w:r>
+    </w:p>
     <w:p>
       <w:pPr>
         <w:pStyle w:val="a4"/>
@@ -405,6 +460,8 @@
         </w:rPr>
         <w:t>/</w:t>
       </w:r>
+      <w:bookmarkStart w:id="0" w:name="_GoBack"/>
+      <w:bookmarkEnd w:id="0"/>
     </w:p>
     <w:p>
       <w:pPr>
@@ -1018,6 +1075,7 @@
         <w:rPr>
           <w:rFonts w:ascii="Times New Roman" w:eastAsia="仿宋" w:hAnsi="Times New Roman" w:cs="Times New Roman"/>
         </w:rPr>
+        <w:lastRenderedPageBreak/>
         <w:t xml:space="preserve">$ </w:t>
       </w:r>
       <w:proofErr w:type="spellStart"/>
@@ -1702,6 +1760,164 @@
         <w:rPr>
           <w:rFonts w:ascii="Times New Roman" w:eastAsia="仿宋" w:hAnsi="Times New Roman" w:cs="Times New Roman"/>
         </w:rPr>
+        <w:t xml:space="preserve"> diff</w:t>
+      </w:r>
+      <w:r>
+        <w:rPr>
+          <w:rFonts w:ascii="Times New Roman" w:eastAsia="仿宋" w:hAnsi="Times New Roman" w:cs="Times New Roman"/>
+        </w:rPr>
+        <w:t xml:space="preserve"> </w:t>
+      </w:r>
+      <w:r>
+        <w:rPr>
+          <w:rFonts w:ascii="Times New Roman" w:eastAsia="仿宋" w:hAnsi="Times New Roman" w:cs="Times New Roman"/>
+        </w:rPr>
+        <w:t>默认</w:t>
+      </w:r>
+      <w:r>
+        <w:rPr>
+          <w:rFonts w:ascii="Times New Roman" w:eastAsia="仿宋" w:hAnsi="Times New Roman" w:cs="Times New Roman"/>
+        </w:rPr>
+        <w:t>工作区跟暂存区的比较</w:t>
+      </w:r>
+    </w:p>
+    <w:p>
+      <w:pPr>
+        <w:ind w:firstLineChars="200" w:firstLine="420"/>
+        <w:rPr>
+          <w:rFonts w:ascii="Times New Roman" w:eastAsia="仿宋" w:hAnsi="Times New Roman" w:cs="Times New Roman"/>
+        </w:rPr>
+      </w:pPr>
+      <w:r>
+        <w:rPr>
+          <w:rFonts w:ascii="Times New Roman" w:eastAsia="仿宋" w:hAnsi="Times New Roman" w:cs="Times New Roman"/>
+        </w:rPr>
+        <w:t xml:space="preserve">$ </w:t>
+      </w:r>
+      <w:proofErr w:type="spellStart"/>
+      <w:r>
+        <w:rPr>
+          <w:rFonts w:ascii="Times New Roman" w:eastAsia="仿宋" w:hAnsi="Times New Roman" w:cs="Times New Roman"/>
+        </w:rPr>
+        <w:t>git</w:t>
+      </w:r>
+      <w:proofErr w:type="spellEnd"/>
+      <w:r>
+        <w:rPr>
+          <w:rFonts w:ascii="Times New Roman" w:eastAsia="仿宋" w:hAnsi="Times New Roman" w:cs="Times New Roman"/>
+        </w:rPr>
+        <w:t xml:space="preserve"> diff </w:t>
+      </w:r>
+      <w:r>
+        <w:rPr>
+          <w:rFonts w:ascii="Times New Roman" w:eastAsia="仿宋" w:hAnsi="Times New Roman" w:cs="Times New Roman"/>
+        </w:rPr>
+        <w:t>–</w:t>
+      </w:r>
+      <w:r>
+        <w:rPr>
+          <w:rFonts w:ascii="Times New Roman" w:eastAsia="仿宋" w:hAnsi="Times New Roman" w:cs="Times New Roman"/>
+        </w:rPr>
+        <w:t>cached</w:t>
+      </w:r>
+      <w:r>
+        <w:rPr>
+          <w:rFonts w:ascii="Times New Roman" w:eastAsia="仿宋" w:hAnsi="Times New Roman" w:cs="Times New Roman"/>
+        </w:rPr>
+        <w:t xml:space="preserve"> </w:t>
+      </w:r>
+      <w:r>
+        <w:rPr>
+          <w:rFonts w:ascii="Times New Roman" w:eastAsia="仿宋" w:hAnsi="Times New Roman" w:cs="Times New Roman"/>
+        </w:rPr>
+        <w:t>暂存区跟版本区的比较</w:t>
+      </w:r>
+    </w:p>
+    <w:p>
+      <w:pPr>
+        <w:ind w:firstLineChars="200" w:firstLine="420"/>
+        <w:rPr>
+          <w:rFonts w:ascii="Times New Roman" w:eastAsia="仿宋" w:hAnsi="Times New Roman" w:cs="Times New Roman" w:hint="eastAsia"/>
+        </w:rPr>
+      </w:pPr>
+      <w:r>
+        <w:rPr>
+          <w:rFonts w:ascii="Times New Roman" w:eastAsia="仿宋" w:hAnsi="Times New Roman" w:cs="Times New Roman"/>
+        </w:rPr>
+        <w:t xml:space="preserve">$ </w:t>
+      </w:r>
+      <w:proofErr w:type="spellStart"/>
+      <w:r>
+        <w:rPr>
+          <w:rFonts w:ascii="Times New Roman" w:eastAsia="仿宋" w:hAnsi="Times New Roman" w:cs="Times New Roman"/>
+        </w:rPr>
+        <w:t>git</w:t>
+      </w:r>
+      <w:proofErr w:type="spellEnd"/>
+      <w:r>
+        <w:rPr>
+          <w:rFonts w:ascii="Times New Roman" w:eastAsia="仿宋" w:hAnsi="Times New Roman" w:cs="Times New Roman"/>
+        </w:rPr>
+        <w:t xml:space="preserve"> diff</w:t>
+      </w:r>
+      <w:r>
+        <w:rPr>
+          <w:rFonts w:ascii="Times New Roman" w:eastAsia="仿宋" w:hAnsi="Times New Roman" w:cs="Times New Roman"/>
+        </w:rPr>
+        <w:t xml:space="preserve"> </w:t>
+      </w:r>
+      <w:r>
+        <w:rPr>
+          <w:rFonts w:ascii="Times New Roman" w:eastAsia="仿宋" w:hAnsi="Times New Roman" w:cs="Times New Roman"/>
+        </w:rPr>
+        <w:t>HEAD</w:t>
+      </w:r>
+      <w:r>
+        <w:rPr>
+          <w:rFonts w:ascii="Times New Roman" w:eastAsia="仿宋" w:hAnsi="Times New Roman" w:cs="Times New Roman"/>
+        </w:rPr>
+        <w:t xml:space="preserve"> </w:t>
+      </w:r>
+      <w:r>
+        <w:rPr>
+          <w:rFonts w:ascii="Times New Roman" w:eastAsia="仿宋" w:hAnsi="Times New Roman" w:cs="Times New Roman"/>
+        </w:rPr>
+        <w:t>工作区跟版本区的比较</w:t>
+      </w:r>
+    </w:p>
+    <w:p>
+      <w:pPr>
+        <w:ind w:firstLineChars="200" w:firstLine="420"/>
+        <w:rPr>
+          <w:rFonts w:ascii="Times New Roman" w:eastAsia="仿宋" w:hAnsi="Times New Roman" w:cs="Times New Roman"/>
+        </w:rPr>
+      </w:pPr>
+      <w:bookmarkStart w:id="1" w:name="OLE_LINK1"/>
+      <w:bookmarkStart w:id="2" w:name="OLE_LINK2"/>
+      <w:bookmarkStart w:id="3" w:name="OLE_LINK3"/>
+      <w:bookmarkStart w:id="4" w:name="OLE_LINK4"/>
+      <w:r>
+        <w:rPr>
+          <w:rFonts w:ascii="Times New Roman" w:eastAsia="仿宋" w:hAnsi="Times New Roman" w:cs="Times New Roman"/>
+        </w:rPr>
+        <w:t xml:space="preserve">$ </w:t>
+      </w:r>
+      <w:bookmarkEnd w:id="1"/>
+      <w:bookmarkEnd w:id="2"/>
+      <w:bookmarkEnd w:id="3"/>
+      <w:bookmarkEnd w:id="4"/>
+      <w:proofErr w:type="spellStart"/>
+      <w:r>
+        <w:rPr>
+          <w:rFonts w:ascii="Times New Roman" w:eastAsia="仿宋" w:hAnsi="Times New Roman" w:cs="Times New Roman"/>
+        </w:rPr>
+        <w:t>git</w:t>
+      </w:r>
+      <w:proofErr w:type="spellEnd"/>
+      <w:r>
+        <w:rPr>
+          <w:rFonts w:ascii="Times New Roman" w:eastAsia="仿宋" w:hAnsi="Times New Roman" w:cs="Times New Roman"/>
+        </w:rPr>
         <w:t xml:space="preserve"> diff HEAD -- readme.txt </w:t>
       </w:r>
     </w:p>
@@ -1719,7 +1935,6 @@
           <w:rFonts w:ascii="Times New Roman" w:eastAsia="仿宋" w:hAnsi="Times New Roman" w:cs="Times New Roman"/>
           <w:vertAlign w:val="subscript"/>
         </w:rPr>
-        <w:lastRenderedPageBreak/>
         <w:t>diff --</w:t>
       </w:r>
       <w:proofErr w:type="spellStart"/>
@@ -2494,6 +2709,7 @@
         <w:rPr>
           <w:rFonts w:ascii="Times New Roman" w:eastAsia="黑体" w:hAnsi="Times New Roman" w:cs="Times New Roman"/>
         </w:rPr>
+        <w:lastRenderedPageBreak/>
         <w:t>创建</w:t>
       </w:r>
       <w:r>
@@ -3006,7 +3222,6 @@
           <w:rFonts w:ascii="Times New Roman" w:eastAsia="仿宋" w:hAnsi="Times New Roman" w:cs="Times New Roman"/>
           <w:vertAlign w:val="superscript"/>
         </w:rPr>
-        <w:lastRenderedPageBreak/>
         <w:t>| * 75a857c AND simple</w:t>
       </w:r>
     </w:p>
@@ -3867,6 +4082,7 @@
         <w:rPr>
           <w:rFonts w:ascii="Times New Roman" w:eastAsia="黑体" w:hAnsi="Times New Roman" w:cs="Times New Roman"/>
         </w:rPr>
+        <w:lastRenderedPageBreak/>
         <w:t>强行删除分支</w:t>
       </w:r>
     </w:p>
@@ -4331,7 +4547,6 @@
           <w:rFonts w:ascii="Times New Roman" w:eastAsia="仿宋" w:hAnsi="Times New Roman" w:cs="Times New Roman"/>
           <w:vertAlign w:val="superscript"/>
         </w:rPr>
-        <w:lastRenderedPageBreak/>
         <w:t>Resolv</w:t>
       </w:r>
       <w:r>
@@ -5376,6 +5591,7 @@
         <w:rPr>
           <w:rFonts w:ascii="Times New Roman" w:eastAsia="仿宋" w:hAnsi="Times New Roman" w:cs="Times New Roman"/>
         </w:rPr>
+        <w:lastRenderedPageBreak/>
         <w:t xml:space="preserve">$ </w:t>
       </w:r>
       <w:proofErr w:type="spellStart"/>
@@ -5934,7 +6150,6 @@
         <w:rPr>
           <w:rFonts w:ascii="Times New Roman" w:eastAsia="仿宋" w:hAnsi="Times New Roman" w:cs="Times New Roman"/>
         </w:rPr>
-        <w:lastRenderedPageBreak/>
         <w:t xml:space="preserve">$ </w:t>
       </w:r>
       <w:proofErr w:type="spellStart"/>
@@ -6785,6 +7000,7 @@
         <w:rPr>
           <w:rFonts w:ascii="Times New Roman" w:eastAsia="黑体" w:hAnsi="Times New Roman" w:cs="Times New Roman"/>
         </w:rPr>
+        <w:lastRenderedPageBreak/>
         <w:t>删除标签</w:t>
       </w:r>
     </w:p>
@@ -7277,7 +7493,6 @@
         <w:rPr>
           <w:rFonts w:ascii="Times New Roman" w:eastAsia="黑体" w:hAnsi="Times New Roman" w:cs="Times New Roman"/>
         </w:rPr>
-        <w:lastRenderedPageBreak/>
         <w:t>然后，从远程删除。删除命令也是</w:t>
       </w:r>
       <w:r>
@@ -8025,6 +8240,7 @@
           <w:rFonts w:ascii="Times New Roman" w:eastAsia="仿宋" w:hAnsi="Times New Roman" w:cs="Times New Roman"/>
           <w:vertAlign w:val="superscript"/>
         </w:rPr>
+        <w:lastRenderedPageBreak/>
         <w:t xml:space="preserve">The following paths are ignored by one of </w:t>
       </w:r>
       <w:proofErr w:type="gramStart"/>
@@ -8791,7 +9007,6 @@
         <w:rPr>
           <w:rFonts w:ascii="Times New Roman" w:eastAsia="黑体" w:hAnsi="Times New Roman" w:cs="Times New Roman" w:hint="eastAsia"/>
         </w:rPr>
-        <w:lastRenderedPageBreak/>
         <w:t>克隆远程版本库</w:t>
       </w:r>
     </w:p>
@@ -9757,6 +9972,7 @@
         <w:rPr>
           <w:rFonts w:ascii="Times New Roman" w:eastAsia="黑体" w:hAnsi="Times New Roman" w:cs="Times New Roman" w:hint="eastAsia"/>
         </w:rPr>
+        <w:lastRenderedPageBreak/>
         <w:t>将本地分支与远程分支建立连接</w:t>
       </w:r>
     </w:p>
@@ -9886,7 +10102,7 @@
         <w:spacing w:line="280" w:lineRule="exact"/>
         <w:ind w:left="420" w:firstLineChars="0" w:firstLine="0"/>
         <w:rPr>
-          <w:rFonts w:ascii="Times New Roman" w:eastAsia="仿宋" w:hAnsi="Times New Roman" w:cs="Times New Roman" w:hint="eastAsia"/>
+          <w:rFonts w:ascii="Times New Roman" w:eastAsia="仿宋" w:hAnsi="Times New Roman" w:cs="Times New Roman"/>
         </w:rPr>
       </w:pPr>
       <w:r>
@@ -9967,7 +10183,7 @@
         <w:spacing w:line="280" w:lineRule="exact"/>
         <w:ind w:left="420" w:firstLineChars="0" w:firstLine="0"/>
         <w:rPr>
-          <w:rFonts w:ascii="Times New Roman" w:eastAsia="仿宋" w:hAnsi="Times New Roman" w:cs="Times New Roman" w:hint="eastAsia"/>
+          <w:rFonts w:ascii="Times New Roman" w:eastAsia="仿宋" w:hAnsi="Times New Roman" w:cs="Times New Roman"/>
           <w:color w:val="808080" w:themeColor="background1" w:themeShade="80"/>
         </w:rPr>
       </w:pPr>
@@ -10035,7 +10251,7 @@
         <w:spacing w:line="280" w:lineRule="exact"/>
         <w:ind w:left="420" w:firstLineChars="0" w:firstLine="0"/>
         <w:rPr>
-          <w:rFonts w:ascii="Times New Roman" w:eastAsia="仿宋" w:hAnsi="Times New Roman" w:cs="Times New Roman" w:hint="eastAsia"/>
+          <w:rFonts w:ascii="Times New Roman" w:eastAsia="仿宋" w:hAnsi="Times New Roman" w:cs="Times New Roman"/>
           <w:color w:val="808080" w:themeColor="background1" w:themeShade="80"/>
         </w:rPr>
       </w:pPr>
@@ -10044,14 +10260,7 @@
           <w:rFonts w:ascii="Times New Roman" w:eastAsia="仿宋" w:hAnsi="Times New Roman" w:cs="Times New Roman"/>
           <w:color w:val="808080" w:themeColor="background1" w:themeShade="80"/>
         </w:rPr>
-        <w:t>A new U</w:t>
-      </w:r>
-      <w:r>
-        <w:rPr>
-          <w:rFonts w:ascii="Times New Roman" w:eastAsia="仿宋" w:hAnsi="Times New Roman" w:cs="Times New Roman"/>
-          <w:color w:val="808080" w:themeColor="background1" w:themeShade="80"/>
-        </w:rPr>
-        <w:t>RL for the remote. For example:</w:t>
+        <w:t>A new URL for the remote. For example:</w:t>
       </w:r>
     </w:p>
     <w:p>
@@ -10064,7 +10273,7 @@
         <w:spacing w:line="280" w:lineRule="exact"/>
         <w:ind w:firstLineChars="0"/>
         <w:rPr>
-          <w:rFonts w:ascii="Times New Roman" w:eastAsia="仿宋" w:hAnsi="Times New Roman" w:cs="Times New Roman" w:hint="eastAsia"/>
+          <w:rFonts w:ascii="Times New Roman" w:eastAsia="仿宋" w:hAnsi="Times New Roman" w:cs="Times New Roman"/>
           <w:color w:val="808080" w:themeColor="background1" w:themeShade="80"/>
         </w:rPr>
       </w:pPr>
@@ -10073,14 +10282,7 @@
           <w:rFonts w:ascii="Times New Roman" w:eastAsia="仿宋" w:hAnsi="Times New Roman" w:cs="Times New Roman"/>
           <w:color w:val="808080" w:themeColor="background1" w:themeShade="80"/>
         </w:rPr>
-        <w:t>If you're updating to use H</w:t>
-      </w:r>
-      <w:r>
-        <w:rPr>
-          <w:rFonts w:ascii="Times New Roman" w:eastAsia="仿宋" w:hAnsi="Times New Roman" w:cs="Times New Roman"/>
-          <w:color w:val="808080" w:themeColor="background1" w:themeShade="80"/>
-        </w:rPr>
-        <w:t>TTPS, your URL might look like:</w:t>
+        <w:t>If you're updating to use HTTPS, your URL might look like:</w:t>
       </w:r>
     </w:p>
     <w:p>
@@ -10115,7 +10317,7 @@
         <w:spacing w:line="280" w:lineRule="exact"/>
         <w:ind w:firstLineChars="0"/>
         <w:rPr>
-          <w:rFonts w:ascii="Times New Roman" w:eastAsia="仿宋" w:hAnsi="Times New Roman" w:cs="Times New Roman" w:hint="eastAsia"/>
+          <w:rFonts w:ascii="Times New Roman" w:eastAsia="仿宋" w:hAnsi="Times New Roman" w:cs="Times New Roman"/>
           <w:color w:val="808080" w:themeColor="background1" w:themeShade="80"/>
         </w:rPr>
       </w:pPr>
@@ -10124,14 +10326,7 @@
           <w:rFonts w:ascii="Times New Roman" w:eastAsia="仿宋" w:hAnsi="Times New Roman" w:cs="Times New Roman"/>
           <w:color w:val="808080" w:themeColor="background1" w:themeShade="80"/>
         </w:rPr>
-        <w:t>If you're updating to use</w:t>
-      </w:r>
-      <w:r>
-        <w:rPr>
-          <w:rFonts w:ascii="Times New Roman" w:eastAsia="仿宋" w:hAnsi="Times New Roman" w:cs="Times New Roman"/>
-          <w:color w:val="808080" w:themeColor="background1" w:themeShade="80"/>
-        </w:rPr>
-        <w:t xml:space="preserve"> SSH, your URL might look like:</w:t>
+        <w:t>If you're updating to use SSH, your URL might look like:</w:t>
       </w:r>
     </w:p>
     <w:p>
@@ -10185,7 +10380,7 @@
         <w:ind w:firstLineChars="0"/>
         <w:outlineLvl w:val="0"/>
         <w:rPr>
-          <w:rFonts w:ascii="Times New Roman" w:eastAsia="仿宋" w:hAnsi="Times New Roman" w:cs="Times New Roman" w:hint="eastAsia"/>
+          <w:rFonts w:ascii="Times New Roman" w:eastAsia="仿宋" w:hAnsi="Times New Roman" w:cs="Times New Roman"/>
         </w:rPr>
       </w:pPr>
       <w:r>
@@ -10206,7 +10401,7 @@
         <w:ind w:firstLineChars="0"/>
         <w:jc w:val="left"/>
         <w:rPr>
-          <w:rFonts w:ascii="Times New Roman" w:eastAsia="仿宋" w:hAnsi="Times New Roman" w:cs="Times New Roman" w:hint="eastAsia"/>
+          <w:rFonts w:ascii="Times New Roman" w:eastAsia="仿宋" w:hAnsi="Times New Roman" w:cs="Times New Roman"/>
           <w:color w:val="808080" w:themeColor="background1" w:themeShade="80"/>
         </w:rPr>
       </w:pPr>
@@ -10245,7 +10440,7 @@
         <w:ind w:firstLineChars="0"/>
         <w:jc w:val="left"/>
         <w:rPr>
-          <w:rFonts w:ascii="Times New Roman" w:eastAsia="仿宋" w:hAnsi="Times New Roman" w:cs="Times New Roman" w:hint="eastAsia"/>
+          <w:rFonts w:ascii="Times New Roman" w:eastAsia="仿宋" w:hAnsi="Times New Roman" w:cs="Times New Roman"/>
           <w:color w:val="808080" w:themeColor="background1" w:themeShade="80"/>
         </w:rPr>
       </w:pPr>
@@ -10268,7 +10463,7 @@
         <w:ind w:firstLineChars="0"/>
         <w:jc w:val="left"/>
         <w:rPr>
-          <w:rFonts w:ascii="Times New Roman" w:eastAsia="仿宋" w:hAnsi="Times New Roman" w:cs="Times New Roman" w:hint="eastAsia"/>
+          <w:rFonts w:ascii="Times New Roman" w:eastAsia="仿宋" w:hAnsi="Times New Roman" w:cs="Times New Roman"/>
           <w:color w:val="808080" w:themeColor="background1" w:themeShade="80"/>
         </w:rPr>
       </w:pPr>
@@ -10295,7 +10490,6 @@
         <w:rPr>
           <w:rFonts w:ascii="Times New Roman" w:eastAsia="仿宋" w:hAnsi="Times New Roman" w:cs="Times New Roman"/>
         </w:rPr>
-        <w:lastRenderedPageBreak/>
         <w:t>git</w:t>
       </w:r>
       <w:proofErr w:type="spellEnd"/>
@@ -10437,7 +10631,7 @@
         <w:ind w:firstLineChars="0"/>
         <w:jc w:val="left"/>
         <w:rPr>
-          <w:rFonts w:ascii="Times New Roman" w:eastAsia="仿宋" w:hAnsi="Times New Roman" w:cs="Times New Roman" w:hint="eastAsia"/>
+          <w:rFonts w:ascii="Times New Roman" w:eastAsia="仿宋" w:hAnsi="Times New Roman" w:cs="Times New Roman"/>
         </w:rPr>
       </w:pPr>
       <w:r>
@@ -10530,7 +10724,7 @@
         <w:ind w:firstLineChars="0"/>
         <w:jc w:val="left"/>
         <w:rPr>
-          <w:rFonts w:ascii="Times New Roman" w:eastAsia="仿宋" w:hAnsi="Times New Roman" w:cs="Times New Roman" w:hint="eastAsia"/>
+          <w:rFonts w:ascii="Times New Roman" w:eastAsia="仿宋" w:hAnsi="Times New Roman" w:cs="Times New Roman"/>
           <w:color w:val="808080" w:themeColor="background1" w:themeShade="80"/>
         </w:rPr>
       </w:pPr>
@@ -10594,8 +10788,6 @@
         </w:rPr>
         <w:t xml:space="preserve"> (fetch)</w:t>
       </w:r>
-      <w:bookmarkStart w:id="0" w:name="_GoBack"/>
-      <w:bookmarkEnd w:id="0"/>
     </w:p>
     <w:p>
       <w:pPr>
@@ -10632,7 +10824,7 @@
         <w:ind w:leftChars="200" w:left="420" w:firstLineChars="0" w:firstLine="0"/>
         <w:jc w:val="left"/>
         <w:rPr>
-          <w:rFonts w:ascii="Times New Roman" w:eastAsia="仿宋" w:hAnsi="Times New Roman" w:cs="Times New Roman" w:hint="eastAsia"/>
+          <w:rFonts w:ascii="Times New Roman" w:eastAsia="仿宋" w:hAnsi="Times New Roman" w:cs="Times New Roman"/>
           <w:color w:val="808080" w:themeColor="background1" w:themeShade="80"/>
         </w:rPr>
       </w:pPr>
@@ -10689,14 +10881,7 @@
           <w:rFonts w:ascii="Times New Roman" w:eastAsia="仿宋" w:hAnsi="Times New Roman" w:cs="Times New Roman"/>
           <w:color w:val="808080" w:themeColor="background1" w:themeShade="80"/>
         </w:rPr>
-        <w:t xml:space="preserve"> push to the remote repository, you'll be asked for you</w:t>
-      </w:r>
-      <w:r>
-        <w:rPr>
-          <w:rFonts w:ascii="Times New Roman" w:eastAsia="仿宋" w:hAnsi="Times New Roman" w:cs="Times New Roman"/>
-          <w:color w:val="808080" w:themeColor="background1" w:themeShade="80"/>
-        </w:rPr>
-        <w:t>r GitHub username and password.</w:t>
+        <w:t xml:space="preserve"> push to the remote repository, you'll be asked for your GitHub username and password.</w:t>
       </w:r>
     </w:p>
     <w:p>
@@ -10772,7 +10957,7 @@
         <w:ind w:firstLineChars="0"/>
         <w:outlineLvl w:val="0"/>
         <w:rPr>
-          <w:rFonts w:ascii="Times New Roman" w:eastAsia="黑体" w:hAnsi="Times New Roman" w:cs="Times New Roman" w:hint="eastAsia"/>
+          <w:rFonts w:ascii="Times New Roman" w:eastAsia="黑体" w:hAnsi="Times New Roman" w:cs="Times New Roman"/>
         </w:rPr>
       </w:pPr>
       <w:r>
@@ -10793,7 +10978,7 @@
         <w:ind w:firstLineChars="0"/>
         <w:jc w:val="left"/>
         <w:rPr>
-          <w:rFonts w:ascii="Times New Roman" w:eastAsia="仿宋" w:hAnsi="Times New Roman" w:cs="Times New Roman" w:hint="eastAsia"/>
+          <w:rFonts w:ascii="Times New Roman" w:eastAsia="仿宋" w:hAnsi="Times New Roman" w:cs="Times New Roman"/>
           <w:color w:val="808080" w:themeColor="background1" w:themeShade="80"/>
         </w:rPr>
       </w:pPr>
@@ -10832,7 +11017,7 @@
         <w:ind w:firstLineChars="0"/>
         <w:jc w:val="left"/>
         <w:rPr>
-          <w:rFonts w:ascii="Times New Roman" w:eastAsia="仿宋" w:hAnsi="Times New Roman" w:cs="Times New Roman" w:hint="eastAsia"/>
+          <w:rFonts w:ascii="Times New Roman" w:eastAsia="仿宋" w:hAnsi="Times New Roman" w:cs="Times New Roman"/>
           <w:color w:val="808080" w:themeColor="background1" w:themeShade="80"/>
         </w:rPr>
       </w:pPr>
@@ -10855,7 +11040,7 @@
         <w:ind w:firstLineChars="0"/>
         <w:jc w:val="left"/>
         <w:rPr>
-          <w:rFonts w:ascii="Times New Roman" w:eastAsia="仿宋" w:hAnsi="Times New Roman" w:cs="Times New Roman" w:hint="eastAsia"/>
+          <w:rFonts w:ascii="Times New Roman" w:eastAsia="仿宋" w:hAnsi="Times New Roman" w:cs="Times New Roman"/>
           <w:color w:val="808080" w:themeColor="background1" w:themeShade="80"/>
         </w:rPr>
       </w:pPr>
@@ -10959,7 +11144,7 @@
         <w:ind w:firstLineChars="0"/>
         <w:jc w:val="left"/>
         <w:rPr>
-          <w:rFonts w:ascii="Times New Roman" w:eastAsia="仿宋" w:hAnsi="Times New Roman" w:cs="Times New Roman" w:hint="eastAsia"/>
+          <w:rFonts w:ascii="Times New Roman" w:eastAsia="仿宋" w:hAnsi="Times New Roman" w:cs="Times New Roman"/>
           <w:color w:val="808080" w:themeColor="background1" w:themeShade="80"/>
         </w:rPr>
       </w:pPr>
@@ -11077,7 +11262,7 @@
         <w:ind w:firstLineChars="0"/>
         <w:jc w:val="left"/>
         <w:rPr>
-          <w:rFonts w:ascii="Times New Roman" w:eastAsia="仿宋" w:hAnsi="Times New Roman" w:cs="Times New Roman" w:hint="eastAsia"/>
+          <w:rFonts w:ascii="Times New Roman" w:eastAsia="仿宋" w:hAnsi="Times New Roman" w:cs="Times New Roman"/>
           <w:color w:val="808080" w:themeColor="background1" w:themeShade="80"/>
         </w:rPr>
       </w:pPr>
@@ -11181,7 +11366,7 @@
         <w:ind w:leftChars="200" w:left="420" w:firstLineChars="0" w:firstLine="0"/>
         <w:jc w:val="left"/>
         <w:rPr>
-          <w:rFonts w:ascii="Times New Roman" w:eastAsia="仿宋" w:hAnsi="Times New Roman" w:cs="Times New Roman" w:hint="eastAsia"/>
+          <w:rFonts w:ascii="Times New Roman" w:eastAsia="仿宋" w:hAnsi="Times New Roman" w:cs="Times New Roman"/>
           <w:color w:val="808080" w:themeColor="background1" w:themeShade="80"/>
         </w:rPr>
       </w:pPr>
@@ -13489,7 +13674,7 @@
 </file>
 
 <file path=customXml/itemProps1.xml><?xml version="1.0" encoding="utf-8"?>
-<ds:datastoreItem xmlns:ds="http://schemas.openxmlformats.org/officeDocument/2006/customXml" ds:itemID="{6E6997FF-F831-49F5-AB5B-C7434C92F513}">
+<ds:datastoreItem xmlns:ds="http://schemas.openxmlformats.org/officeDocument/2006/customXml" ds:itemID="{716FC31C-503C-4C9E-B1DD-162F7EDE2E4A}">
   <ds:schemaRefs>
     <ds:schemaRef ds:uri="http://schemas.openxmlformats.org/officeDocument/2006/bibliography"/>
   </ds:schemaRefs>

</xml_diff>